<commit_message>
All tests passing for new trial to court entries.
</commit_message>
<xml_diff>
--- a/tests/resources/Templates/Final_Jury_Notice_Of_Hearing_Template.docx
+++ b/tests/resources/Templates/Final_Jury_Notice_Of_Hearing_Template.docx
@@ -147,7 +147,7 @@
                       <w:b/>
                       <w:noProof/>
                     </w:rPr>
-                    <w:t xml:space="preserve">2022-Jul-14    8:19 AM </w:t>
+                    <w:t xml:space="preserve">2022-Jul-15    5:38 AM </w:t>
                   </w:r>
                   <w:r>
                     <w:rPr>
@@ -311,25 +311,7 @@
           <w:sz w:val="24"/>
           <w:szCs w:val="24"/>
         </w:rPr>
-        <w:t xml:space="preserve">Case No. </w:t>
-      </w:r>
-      <w:proofErr w:type="gramStart"/>
-      <w:r>
-        <w:rPr>
-          <w:rFonts w:ascii="Palatino Linotype" w:hAnsi="Palatino Linotype"/>
-          <w:sz w:val="24"/>
-          <w:szCs w:val="24"/>
-        </w:rPr>
-        <w:t>{{ case</w:t>
-      </w:r>
-      <w:proofErr w:type="gramEnd"/>
-      <w:r>
-        <w:rPr>
-          <w:rFonts w:ascii="Palatino Linotype" w:hAnsi="Palatino Linotype"/>
-          <w:sz w:val="24"/>
-          <w:szCs w:val="24"/>
-        </w:rPr>
-        <w:t>_number }</w:t>
+        <w:t>Case No. {{ case_number }</w:t>
       </w:r>
       <w:r>
         <w:rPr>
@@ -357,23 +339,13 @@
           <w:szCs w:val="24"/>
         </w:rPr>
       </w:pPr>
-      <w:proofErr w:type="gramStart"/>
-      <w:r>
-        <w:rPr>
-          <w:rFonts w:ascii="Palatino Linotype" w:hAnsi="Palatino Linotype"/>
-          <w:sz w:val="24"/>
-          <w:szCs w:val="24"/>
-        </w:rPr>
-        <w:t>{{ defendant</w:t>
-      </w:r>
-      <w:proofErr w:type="gramEnd"/>
-      <w:r>
-        <w:rPr>
-          <w:rFonts w:ascii="Palatino Linotype" w:hAnsi="Palatino Linotype"/>
-          <w:sz w:val="24"/>
-          <w:szCs w:val="24"/>
-        </w:rPr>
-        <w:t>.first_name }} {{ defendant.last_name }},</w:t>
+      <w:r>
+        <w:rPr>
+          <w:rFonts w:ascii="Palatino Linotype" w:hAnsi="Palatino Linotype"/>
+          <w:sz w:val="24"/>
+          <w:szCs w:val="24"/>
+        </w:rPr>
+        <w:t>{{ defendant.first_name }} {{ defendant.last_name }},</w:t>
       </w:r>
       <w:r>
         <w:rPr>
@@ -565,7 +537,6 @@
         </w:rPr>
         <w:tab/>
       </w:r>
-      <w:proofErr w:type="gramStart"/>
       <w:r>
         <w:rPr>
           <w:rFonts w:ascii="Palatino Linotype" w:hAnsi="Palatino Linotype"/>
@@ -574,18 +545,7 @@
           <w:sz w:val="24"/>
           <w:szCs w:val="24"/>
         </w:rPr>
-        <w:t>{{ assigned</w:t>
-      </w:r>
-      <w:proofErr w:type="gramEnd"/>
-      <w:r>
-        <w:rPr>
-          <w:rFonts w:ascii="Palatino Linotype" w:hAnsi="Palatino Linotype"/>
-          <w:b/>
-          <w:bCs/>
-          <w:sz w:val="24"/>
-          <w:szCs w:val="24"/>
-        </w:rPr>
-        <w:t>_judge }}</w:t>
+        <w:t>{{ assigned_judge }}</w:t>
       </w:r>
     </w:p>
     <w:p>
@@ -795,15 +755,23 @@
           <w:sz w:val="24"/>
           <w:szCs w:val="24"/>
         </w:rPr>
-        <w:t xml:space="preserve">, in Courtroom </w:t>
-      </w:r>
-      <w:r>
-        <w:rPr>
-          <w:rFonts w:ascii="Palatino Linotype" w:hAnsi="Palatino Linotype"/>
-          <w:sz w:val="24"/>
-          <w:szCs w:val="24"/>
-        </w:rPr>
-        <w:t>{{ courtroom }}</w:t>
+        <w:t xml:space="preserve">, in </w:t>
+      </w:r>
+      <w:r>
+        <w:rPr>
+          <w:rFonts w:ascii="Palatino Linotype" w:hAnsi="Palatino Linotype"/>
+          <w:sz w:val="24"/>
+          <w:szCs w:val="24"/>
+        </w:rPr>
+        <w:t xml:space="preserve">{{ hearing_location </w:t>
+      </w:r>
+      <w:r>
+        <w:rPr>
+          <w:rFonts w:ascii="Palatino Linotype" w:hAnsi="Palatino Linotype"/>
+          <w:sz w:val="24"/>
+          <w:szCs w:val="24"/>
+        </w:rPr>
+        <w:t>}}</w:t>
       </w:r>
       <w:r>
         <w:rPr>
@@ -1035,23 +1003,13 @@
         </w:rPr>
         <w:tab/>
       </w:r>
-      <w:proofErr w:type="gramStart"/>
-      <w:r>
-        <w:rPr>
-          <w:rFonts w:ascii="Palatino Linotype" w:hAnsi="Palatino Linotype"/>
-          <w:sz w:val="24"/>
-          <w:szCs w:val="24"/>
-        </w:rPr>
-        <w:t>{{ judicial</w:t>
-      </w:r>
-      <w:proofErr w:type="gramEnd"/>
-      <w:r>
-        <w:rPr>
-          <w:rFonts w:ascii="Palatino Linotype" w:hAnsi="Palatino Linotype"/>
-          <w:sz w:val="24"/>
-          <w:szCs w:val="24"/>
-        </w:rPr>
-        <w:t>_officer.first_name }} {{ judicial_officer.last_name }}, {{ judicial_officer.officer_type }}</w:t>
+      <w:r>
+        <w:rPr>
+          <w:rFonts w:ascii="Palatino Linotype" w:hAnsi="Palatino Linotype"/>
+          <w:sz w:val="24"/>
+          <w:szCs w:val="24"/>
+        </w:rPr>
+        <w:t>{{ judicial_officer.first_name }} {{ judicial_officer.last_name }}, {{ judicial_officer.officer_type }}</w:t>
       </w:r>
     </w:p>
     <w:p>
@@ -1098,19 +1056,11 @@
           <w:rFonts w:ascii="Palatino Linotype" w:hAnsi="Palatino Linotype"/>
         </w:rPr>
       </w:pPr>
-      <w:proofErr w:type="gramStart"/>
-      <w:r>
-        <w:rPr>
-          <w:rFonts w:ascii="Palatino Linotype" w:hAnsi="Palatino Linotype"/>
-        </w:rPr>
-        <w:t>{{ defendant</w:t>
-      </w:r>
-      <w:proofErr w:type="gramEnd"/>
-      <w:r>
-        <w:rPr>
-          <w:rFonts w:ascii="Palatino Linotype" w:hAnsi="Palatino Linotype"/>
-        </w:rPr>
-        <w:t>.first_name }} {{ defendant.last_name }}</w:t>
+      <w:r>
+        <w:rPr>
+          <w:rFonts w:ascii="Palatino Linotype" w:hAnsi="Palatino Linotype"/>
+        </w:rPr>
+        <w:t>{{ defendant.first_name }} {{ defendant.last_name }}</w:t>
       </w:r>
     </w:p>
     <w:p>
@@ -1121,19 +1071,11 @@
           <w:szCs w:val="24"/>
         </w:rPr>
       </w:pPr>
-      <w:proofErr w:type="gramStart"/>
-      <w:r>
-        <w:rPr>
-          <w:rFonts w:ascii="Palatino Linotype" w:hAnsi="Palatino Linotype"/>
-        </w:rPr>
-        <w:t>{{ defense</w:t>
-      </w:r>
-      <w:proofErr w:type="gramEnd"/>
-      <w:r>
-        <w:rPr>
-          <w:rFonts w:ascii="Palatino Linotype" w:hAnsi="Palatino Linotype"/>
-        </w:rPr>
-        <w:t>_counsel }}</w:t>
+      <w:r>
+        <w:rPr>
+          <w:rFonts w:ascii="Palatino Linotype" w:hAnsi="Palatino Linotype"/>
+        </w:rPr>
+        <w:t>{{ defense_counsel }}</w:t>
       </w:r>
     </w:p>
     <w:p>
@@ -1316,21 +1258,7 @@
       <w:rPr>
         <w:rFonts w:ascii="Palatino Linotype" w:hAnsi="Palatino Linotype"/>
       </w:rPr>
-      <w:t xml:space="preserve"> </w:t>
-    </w:r>
-    <w:proofErr w:type="gramStart"/>
-    <w:r>
-      <w:rPr>
-        <w:rFonts w:ascii="Palatino Linotype" w:hAnsi="Palatino Linotype"/>
-      </w:rPr>
-      <w:t>{{ case</w:t>
-    </w:r>
-    <w:proofErr w:type="gramEnd"/>
-    <w:r>
-      <w:rPr>
-        <w:rFonts w:ascii="Palatino Linotype" w:hAnsi="Palatino Linotype"/>
-      </w:rPr>
-      <w:t xml:space="preserve">_number </w:t>
+      <w:t xml:space="preserve"> {{ case_number </w:t>
     </w:r>
     <w:r>
       <w:rPr>

</xml_diff>